<commit_message>
feliratok javítása a .docx és az .eap fájlokban
</commit_message>
<xml_diff>
--- a/document/1. Előkészítés/Hubasky Hospital előkészítés.docx
+++ b/document/1. Előkészítés/Hubasky Hospital előkészítés.docx
@@ -6,42 +6,63 @@
       <w:pPr>
         <w:pStyle w:val="Title"/>
         <w:jc w:val="center"/>
+        <w:rPr>
+          <w:rFonts w:hint="eastAsia"/>
+        </w:rPr>
       </w:pPr>
     </w:p>
     <w:p>
       <w:pPr>
         <w:pStyle w:val="Title"/>
         <w:jc w:val="center"/>
+        <w:rPr>
+          <w:rFonts w:hint="eastAsia"/>
+        </w:rPr>
       </w:pPr>
     </w:p>
     <w:p>
       <w:pPr>
         <w:pStyle w:val="Title"/>
         <w:jc w:val="center"/>
+        <w:rPr>
+          <w:rFonts w:hint="eastAsia"/>
+        </w:rPr>
       </w:pPr>
     </w:p>
     <w:p>
       <w:pPr>
         <w:pStyle w:val="Title"/>
         <w:jc w:val="center"/>
+        <w:rPr>
+          <w:rFonts w:hint="eastAsia"/>
+        </w:rPr>
       </w:pPr>
     </w:p>
     <w:p>
       <w:pPr>
         <w:pStyle w:val="Title"/>
         <w:jc w:val="center"/>
+        <w:rPr>
+          <w:rFonts w:hint="eastAsia"/>
+        </w:rPr>
       </w:pPr>
     </w:p>
     <w:p>
       <w:pPr>
         <w:pStyle w:val="Title"/>
         <w:jc w:val="center"/>
+        <w:rPr>
+          <w:rFonts w:hint="eastAsia"/>
+        </w:rPr>
       </w:pPr>
     </w:p>
     <w:p>
       <w:pPr>
         <w:pStyle w:val="Title"/>
         <w:jc w:val="center"/>
+        <w:rPr>
+          <w:rFonts w:hint="eastAsia"/>
+        </w:rPr>
       </w:pPr>
     </w:p>
     <w:p>
@@ -49,6 +70,7 @@
         <w:pStyle w:val="Title"/>
         <w:jc w:val="center"/>
         <w:rPr>
+          <w:rFonts w:hint="eastAsia"/>
           <w:sz w:val="48"/>
           <w:szCs w:val="48"/>
         </w:rPr>
@@ -65,6 +87,9 @@
       <w:pPr>
         <w:pStyle w:val="Subtitle"/>
         <w:jc w:val="center"/>
+        <w:rPr>
+          <w:rFonts w:hint="eastAsia"/>
+        </w:rPr>
       </w:pPr>
       <w:r>
         <w:t>előkészítés</w:t>
@@ -74,18 +99,27 @@
       <w:pPr>
         <w:pStyle w:val="Subtitle"/>
         <w:jc w:val="center"/>
+        <w:rPr>
+          <w:rFonts w:hint="eastAsia"/>
+        </w:rPr>
       </w:pPr>
     </w:p>
     <w:p>
       <w:pPr>
         <w:pStyle w:val="Subtitle"/>
         <w:jc w:val="center"/>
+        <w:rPr>
+          <w:rFonts w:hint="eastAsia"/>
+        </w:rPr>
       </w:pPr>
     </w:p>
     <w:p>
       <w:pPr>
         <w:pStyle w:val="Subtitle"/>
         <w:jc w:val="center"/>
+        <w:rPr>
+          <w:rFonts w:hint="eastAsia"/>
+        </w:rPr>
       </w:pPr>
     </w:p>
     <w:p/>
@@ -424,11 +458,6 @@
             <w:rStyle w:val="IndexLink"/>
           </w:rPr>
           <w:tab/>
-        </w:r>
-        <w:r>
-          <w:rPr>
-            <w:rStyle w:val="IndexLink"/>
-          </w:rPr>
           <w:t>6</w:t>
         </w:r>
       </w:hyperlink>
@@ -565,10 +594,7 @@
         </w:tabs>
       </w:pPr>
       <w:r>
-        <w:t xml:space="preserve">    </w:t>
-      </w:r>
-      <w:r>
-        <w:t xml:space="preserve">            </w:t>
+        <w:t xml:space="preserve">                </w:t>
       </w:r>
       <w:hyperlink w:anchor="__RefHeading___Toc996_1432615069">
         <w:r>
@@ -679,13 +705,7 @@
           <w:rPr>
             <w:rStyle w:val="IndexLink"/>
           </w:rPr>
-          <w:t>6.</w:t>
-        </w:r>
-        <w:r>
-          <w:rPr>
-            <w:rStyle w:val="IndexLink"/>
-          </w:rPr>
-          <w:t xml:space="preserve"> ábra: Ápoló használati esetek</w:t>
+          <w:t>6. ábra: Ápoló használati esetek</w:t>
         </w:r>
         <w:r>
           <w:rPr>
@@ -828,10 +848,7 @@
         </w:tabs>
       </w:pPr>
       <w:r>
-        <w:t xml:space="preserve"> </w:t>
-      </w:r>
-      <w:r>
-        <w:t xml:space="preserve">               </w:t>
+        <w:t xml:space="preserve">                </w:t>
       </w:r>
       <w:hyperlink w:anchor="__RefHeading___Toc1070_1432615069">
         <w:r>
@@ -940,13 +957,7 @@
           <w:rPr>
             <w:rStyle w:val="IndexLink"/>
           </w:rPr>
-          <w:t xml:space="preserve">        </w:t>
-        </w:r>
-        <w:r>
-          <w:rPr>
-            <w:rStyle w:val="IndexLink"/>
-          </w:rPr>
-          <w:t>Kezelőfelület látványtervek</w:t>
+          <w:t xml:space="preserve">        Kezelőfelület látványtervek</w:t>
         </w:r>
         <w:r>
           <w:rPr>
@@ -1179,24 +1190,15 @@
         <w:jc w:val="both"/>
       </w:pPr>
       <w:r>
-        <w:t>A projekt célja egy olyan grafikus felhasználói felülettel rendelkező asztali alkalmazá</w:t>
-      </w:r>
-      <w:r>
-        <w:t xml:space="preserve">s elkészítése, amely egy magánkórház ügyviteli és adminisztrációs folyamatait támogatja. </w:t>
-      </w:r>
-    </w:p>
-    <w:p>
-      <w:pPr>
-        <w:jc w:val="both"/>
-      </w:pPr>
-      <w:r>
-        <w:t xml:space="preserve">A magánkórház ügyfeleinek egészségügyi ellátást biztosít, melynek keretében az ügyfél által választott, vagy éppen a szakorvos által ajánlott kezeléseket, terápiákat </w:t>
-      </w:r>
-      <w:r>
-        <w:t>az ügyfél az állami egészségügyi rendszeren kívül igénybe veheti. Az ügyfelek megfelelő kiszolgálása érdekében ezért szükség van egy egyszerűen kezelhető, jól működő adminisztrációs eszközre, amelyben a betegek, a kezelésükhöz szükséges berendezések, tárgy</w:t>
-      </w:r>
-      <w:r>
-        <w:t xml:space="preserve">i eszköz nyilvántartására lehetőség van, valamint a kórház </w:t>
+        <w:t xml:space="preserve">A projekt célja egy olyan grafikus felhasználói felülettel rendelkező asztali alkalmazás elkészítése, amely egy magánkórház ügyviteli és adminisztrációs folyamatait támogatja. </w:t>
+      </w:r>
+    </w:p>
+    <w:p>
+      <w:pPr>
+        <w:jc w:val="both"/>
+      </w:pPr>
+      <w:r>
+        <w:t xml:space="preserve">A magánkórház ügyfeleinek egészségügyi ellátást biztosít, melynek keretében az ügyfél által választott, vagy éppen a szakorvos által ajánlott kezeléseket, terápiákat az ügyfél az állami egészségügyi rendszeren kívül igénybe veheti. Az ügyfelek megfelelő kiszolgálása érdekében ezért szükség van egy egyszerűen kezelhető, jól működő adminisztrációs eszközre, amelyben a betegek, a kezelésükhöz szükséges berendezések, tárgyi eszköz nyilvántartására lehetőség van, valamint a kórház </w:t>
       </w:r>
       <w:r>
         <w:t>részlegeit</w:t>
@@ -1210,38 +1212,23 @@
         <w:jc w:val="both"/>
       </w:pPr>
       <w:r>
-        <w:t>Mivel betegellátással kapcsolatos bizalmas adatokról és nagyfokú felelősséggel járó eljárások adminisztrálásáról van szó, ezért fontos szempont a biztonságos adatt</w:t>
-      </w:r>
-      <w:r>
-        <w:t>árolás és jogosultságok felhasználói szerepkörök szerinti kezelése. Kritikus műveletek kezdeményezése esetén (pl. műtét) szükséges lehet az ismételt azonosítás. Az adatok egy központi adatbázis szerverről érhetőek el, ez az adatok jogosultságok mentén tört</w:t>
-      </w:r>
-      <w:r>
-        <w:t xml:space="preserve">énő differenciált hozzáférését is lehetővé teszi. </w:t>
-      </w:r>
-    </w:p>
-    <w:p>
-      <w:pPr>
-        <w:jc w:val="both"/>
-      </w:pPr>
-      <w:r>
-        <w:t>A szoftver moduláris felépítésű, cél, hogy a kezdeti modulok által nyújtott funkcionalitás a jövőben további modulok hozzáadásával egyszerűen bővíthető legyen. A megrendelő négy modul elkészítését várja el</w:t>
-      </w:r>
-      <w:r>
-        <w:t>, sikeres szállítás esetén pedig lehetőség szerint további modulokat is rendelne.</w:t>
-      </w:r>
-    </w:p>
-    <w:p>
-      <w:pPr>
-        <w:jc w:val="both"/>
-      </w:pPr>
-      <w:r>
-        <w:t xml:space="preserve">A szoftverrendszer által kezelt adatbázist mind grafikus, mint parancssoros felületen lehet kezelni, az adatbázis jellege miatt azonban bizonyos adminisztrációs és lekérdező </w:t>
-      </w:r>
-      <w:r>
-        <w:t>parancsok megvalósításának grafikus implementációját nem végezzük el (az iparági sztenderd szerint ezek parancssorban kezelt funkciók (pl. View létrehozása stb.)). A szoftver kezelői felülete grafikus, mely lehetőséget nyújt az alábbi tevékenységek elvégzé</w:t>
-      </w:r>
-      <w:r>
-        <w:t>sére:</w:t>
+        <w:t xml:space="preserve">Mivel betegellátással kapcsolatos bizalmas adatokról és nagyfokú felelősséggel járó eljárások adminisztrálásáról van szó, ezért fontos szempont a biztonságos adattárolás és jogosultságok felhasználói szerepkörök szerinti kezelése. Kritikus műveletek kezdeményezése esetén (pl. műtét) szükséges lehet az ismételt azonosítás. Az adatok egy központi adatbázis szerverről érhetőek el, ez az adatok jogosultságok mentén történő differenciált hozzáférését is lehetővé teszi. </w:t>
+      </w:r>
+    </w:p>
+    <w:p>
+      <w:pPr>
+        <w:jc w:val="both"/>
+      </w:pPr>
+      <w:r>
+        <w:t>A szoftver moduláris felépítésű, cél, hogy a kezdeti modulok által nyújtott funkcionalitás a jövőben további modulok hozzáadásával egyszerűen bővíthető legyen. A megrendelő négy modul elkészítését várja el, sikeres szállítás esetén pedig lehetőség szerint további modulokat is rendelne.</w:t>
+      </w:r>
+    </w:p>
+    <w:p>
+      <w:pPr>
+        <w:jc w:val="both"/>
+      </w:pPr>
+      <w:r>
+        <w:t>A szoftverrendszer által kezelt adatbázist mind grafikus, mint parancssoros felületen lehet kezelni, az adatbázis jellege miatt azonban bizonyos adminisztrációs és lekérdező parancsok megvalósításának grafikus implementációját nem végezzük el (az iparági sztenderd szerint ezek parancssorban kezelt funkciók (pl. View létrehozása stb.)). A szoftver kezelői felülete grafikus, mely lehetőséget nyújt az alábbi tevékenységek elvégzésére:</w:t>
       </w:r>
     </w:p>
     <w:p>
@@ -1255,51 +1242,36 @@
         <w:t>E</w:t>
       </w:r>
       <w:r>
-        <w:t>lső alkalommal a betegirányító betegfelvétel eljárást ír ki, amivel hozzárendeli a beteget egy</w:t>
-      </w:r>
-      <w:r>
-        <w:t xml:space="preserve"> szakosztályhoz. A szakorvosok előjegyezhetik a pácienseket különböző</w:t>
+        <w:t>lső alkalommal a betegirányító betegfelvétel eljárást ír ki, amivel hozzárendeli a beteget egy szakosztályhoz. A szakorvosok előjegyezhetik a pácienseket különböző</w:t>
       </w:r>
       <w:bookmarkStart w:id="1" w:name="_GoBack"/>
       <w:bookmarkEnd w:id="1"/>
       <w:r>
-        <w:t xml:space="preserve"> eljárásokra (vizsgálat, kezelés), ezek eredményei ide kerülnek feltöltésre az egyéb betegellátással kapcsolatos dokumentumokkal egyetemben. Minden eljárásnak meghatározott díja van, mely</w:t>
-      </w:r>
-      <w:r>
-        <w:t xml:space="preserve"> az eljárás után hozzáíródik a beteg egyenlegéhez. A zárójelentés kézhezvételekor a beteg megkapja a kezelési költségek összesítő számláját, melyet köteles kiegyenlíteni.</w:t>
-      </w:r>
-    </w:p>
-    <w:p>
-      <w:pPr>
-        <w:jc w:val="both"/>
-      </w:pPr>
-      <w:r>
-        <w:t>Az eszköznyilvántartó felületen lehet a kórház eszköz parkját listázni (pl. általános</w:t>
-      </w:r>
-      <w:r>
-        <w:t xml:space="preserve"> eszközök, mint gézlap, gyógyszerek, orvosi eszközök, ruházat stb.). Bizonyos kezelések eszközigényének kezelésére ad lehetőséget. </w:t>
-      </w:r>
-    </w:p>
-    <w:p>
-      <w:pPr>
-        <w:jc w:val="both"/>
-      </w:pPr>
-      <w:r>
-        <w:t xml:space="preserve">A kórházi hierarchia adminisztrációs felületen lehet a kórház struktúráját felépíteni, osztályokat, részlegeket létrehozni, </w:t>
-      </w:r>
-      <w:r>
-        <w:t xml:space="preserve">törölni, alkalmazottak adatait elérni, létrehozni, módosítani, törölni, alkalmazottakat szervezeti egységekhez rendelni, vezetőket kijelölni. Kiegészül még a kórházépület logikai modelljével, az egyes kórtermek, laborok adataival is. </w:t>
-      </w:r>
-    </w:p>
-    <w:p>
-      <w:pPr>
-        <w:jc w:val="both"/>
-      </w:pPr>
-      <w:r>
-        <w:t>A regisztrációval ren</w:t>
-      </w:r>
-      <w:r>
-        <w:t>delkező ügyfelek egy weblapon keresztül autentikáció után hozzáférnek a kezelési adataikhoz, a kezelésük során keletkezett dokumentumokhoz.</w:t>
+        <w:t xml:space="preserve"> eljárásokra (vizsgálat, kezelés), ezek eredményei ide kerülnek feltöltésre az egyéb betegellátással kapcsolatos dokumentumokkal egyetemben. Minden eljárásnak meghatározott díja van, mely az eljárás után hozzáíródik a beteg egyenlegéhez. A zárójelentés kézhezvételekor a beteg megkapja a kezelési költségek összesítő számláját, melyet köteles kiegyenlíteni.</w:t>
+      </w:r>
+    </w:p>
+    <w:p>
+      <w:pPr>
+        <w:jc w:val="both"/>
+      </w:pPr>
+      <w:r>
+        <w:t xml:space="preserve">Az eszköznyilvántartó felületen lehet a kórház eszköz parkját listázni (pl. általános eszközök, mint gézlap, gyógyszerek, orvosi eszközök, ruházat stb.). Bizonyos kezelések eszközigényének kezelésére ad lehetőséget. </w:t>
+      </w:r>
+    </w:p>
+    <w:p>
+      <w:pPr>
+        <w:jc w:val="both"/>
+      </w:pPr>
+      <w:r>
+        <w:t xml:space="preserve">A kórházi hierarchia adminisztrációs felületen lehet a kórház struktúráját felépíteni, osztályokat, részlegeket létrehozni, törölni, alkalmazottak adatait elérni, létrehozni, módosítani, törölni, alkalmazottakat szervezeti egységekhez rendelni, vezetőket kijelölni. Kiegészül még a kórházépület logikai modelljével, az egyes kórtermek, laborok adataival is. </w:t>
+      </w:r>
+    </w:p>
+    <w:p>
+      <w:pPr>
+        <w:jc w:val="both"/>
+      </w:pPr>
+      <w:r>
+        <w:t>A regisztrációval rendelkező ügyfelek egy weblapon keresztül autentikáció után hozzáférnek a kezelési adataikhoz, a kezelésük során keletkezett dokumentumokhoz.</w:t>
       </w:r>
       <w:r>
         <w:br w:type="page"/>
@@ -1340,22 +1312,13 @@
         <w:jc w:val="both"/>
       </w:pPr>
       <w:r>
-        <w:t>A magánkórház működését támogató alkalmazást kizárólag az arra jogos</w:t>
-      </w:r>
-      <w:r>
-        <w:t xml:space="preserve">ult személyek használhatják, ezért ez az egyik kiemelt aspektusa a szoftvernek. Indítást követően egyből felhasználó belépést igényel a rendszer. Erre jogosultságot csak a kórház alkalmazottai kapnak: </w:t>
+        <w:t xml:space="preserve">A magánkórház működését támogató alkalmazást kizárólag az arra jogosult személyek használhatják, ezért ez az egyik kiemelt aspektusa a szoftvernek. Indítást követően egyből felhasználó belépést igényel a rendszer. Erre jogosultságot csak a kórház alkalmazottai kapnak: </w:t>
       </w:r>
       <w:r>
         <w:rPr>
           <w:b/>
         </w:rPr>
-        <w:t>adminisztrátor, orvos, ápoló, labor technikus, adatrögz</w:t>
-      </w:r>
-      <w:r>
-        <w:rPr>
-          <w:b/>
-        </w:rPr>
-        <w:t>ítő</w:t>
+        <w:t>adminisztrátor, orvos, ápoló, labor technikus, adatrögzítő</w:t>
       </w:r>
       <w:r>
         <w:t>. Kivétel ez alól a beteg számára webes felületen nyújtott szolgáltatás mely által elérhetőek a kezeléssel kapcsolatos eredmények és dokumentumok a beteg számára.</w:t>
@@ -1366,13 +1329,7 @@
         <w:jc w:val="both"/>
       </w:pPr>
       <w:r>
-        <w:t>Bejelentkezést követően a modul választó fogadja a felhasználót, ahol ki tudja választani,</w:t>
-      </w:r>
-      <w:r>
-        <w:t xml:space="preserve"> hogy mely területen szeretne műveletet végezni. Az egyes felhasználói szintekhez csoport jogosultságok kapcsolódnak, például egy adatrögzítő lekérheti a beteg adatait, de új eljárást csak a kezelő orvosa írhat ki neki. Továbbá kiemelten fontos, hogy néhán</w:t>
-      </w:r>
-      <w:r>
-        <w:t>y speciális eljárás esetében, melyek maximális biztonságot követelnek meg, a szoftver újbóli felhasználói hitelesítést igényel a művelet elvégzéséhez. A hozzáférési szintek részletesen tárgyalásra kerülnek az egyes modulok leírásában.</w:t>
+        <w:t>Bejelentkezést követően a modul választó fogadja a felhasználót, ahol ki tudja választani, hogy mely területen szeretne műveletet végezni. Az egyes felhasználói szintekhez csoport jogosultságok kapcsolódnak, például egy adatrögzítő lekérheti a beteg adatait, de új eljárást csak a kezelő orvosa írhat ki neki. Továbbá kiemelten fontos, hogy néhány speciális eljárás esetében, melyek maximális biztonságot követelnek meg, a szoftver újbóli felhasználói hitelesítést igényel a művelet elvégzéséhez. A hozzáférési szintek részletesen tárgyalásra kerülnek az egyes modulok leírásában.</w:t>
       </w:r>
     </w:p>
     <w:p>
@@ -1382,21 +1339,15 @@
       <w:bookmarkStart w:id="4" w:name="__RefHeading___Toc567_700488167"/>
       <w:bookmarkEnd w:id="4"/>
       <w:r>
-        <w:t>Kórházi hierarchia ad</w:t>
-      </w:r>
-      <w:r>
-        <w:t>minisztráló felület</w:t>
-      </w:r>
-    </w:p>
-    <w:p>
-      <w:pPr>
-        <w:jc w:val="both"/>
-      </w:pPr>
-      <w:r>
-        <w:t>A modul a kórházi struktúra megtekintését, valamint szerkesztését teszi lehetővé. A képernyő bal oldalán egy fa struktúrában listázásra kerül a jelenlegi hierarchiai szerkezet, melynek elemei választhatók. Valamely részleg kiválasztásár</w:t>
-      </w:r>
-      <w:r>
-        <w:t xml:space="preserve">a a jobb oldalon feltűnik a választott elem adatlapja, melyben megjelennek a hozzá tartozó legfontosabb információk, mint például: </w:t>
+        <w:t>Kórházi hierarchia adminisztráló felület</w:t>
+      </w:r>
+    </w:p>
+    <w:p>
+      <w:pPr>
+        <w:jc w:val="both"/>
+      </w:pPr>
+      <w:r>
+        <w:t xml:space="preserve">A modul a kórházi struktúra megtekintését, valamint szerkesztését teszi lehetővé. A képernyő bal oldalán egy fa struktúrában listázásra kerül a jelenlegi hierarchiai szerkezet, melynek elemei választhatók. Valamely részleg kiválasztására a jobb oldalon feltűnik a választott elem adatlapja, melyben megjelennek a hozzá tartozó legfontosabb információk, mint például: </w:t>
       </w:r>
     </w:p>
     <w:p>
@@ -1424,10 +1375,7 @@
         <w:jc w:val="both"/>
       </w:pPr>
       <w:r>
-        <w:t>Azonosító, amely egyértelműen beazonosítja az informatikai és dokumentált rendszerekben az adott</w:t>
-      </w:r>
-      <w:r>
-        <w:t xml:space="preserve"> részleget</w:t>
+        <w:t>Azonosító, amely egyértelműen beazonosítja az informatikai és dokumentált rendszerekben az adott részleget</w:t>
       </w:r>
     </w:p>
     <w:p>
@@ -1491,10 +1439,7 @@
         <w:jc w:val="both"/>
       </w:pPr>
       <w:r>
-        <w:t>Az adatok szerkesztésére az adatlap alján lévő szerkesztés gomb megnyomását követően van lehetőség. Megváltoztatható a</w:t>
-      </w:r>
-      <w:r>
-        <w:t xml:space="preserve">z intézeti egység neve, azonosítója és egyéb szöveges adatmezője. A felettes intézeti egységet, valamint az egységvezetőt egy-egy legördülő menüből lehet kiválasztani. Ez a funkció csak az </w:t>
+        <w:t xml:space="preserve">Az adatok szerkesztésére az adatlap alján lévő szerkesztés gomb megnyomását követően van lehetőség. Megváltoztatható az intézeti egység neve, azonosítója és egyéb szöveges adatmezője. A felettes intézeti egységet, valamint az egységvezetőt egy-egy legördülő menüből lehet kiválasztani. Ez a funkció csak az </w:t>
       </w:r>
       <w:r>
         <w:rPr>
@@ -1503,10 +1448,7 @@
         <w:t>adminisztrátorok</w:t>
       </w:r>
       <w:r>
-        <w:t xml:space="preserve">  számára érhető el. A részleg törlésére az „Intéze</w:t>
-      </w:r>
-      <w:r>
-        <w:t xml:space="preserve">ti egység törlése” gomb megnyomásával lehet. Ez ismételt bejelentkezést igényel és csak az </w:t>
+        <w:t xml:space="preserve">  számára érhető el. A részleg törlésére az „Intézeti egység törlése” gomb megnyomásával lehet. Ez ismételt bejelentkezést igényel és csak az </w:t>
       </w:r>
       <w:r>
         <w:rPr>
@@ -1533,10 +1475,7 @@
         <w:jc w:val="both"/>
       </w:pPr>
       <w:r>
-        <w:t>Egyik legfontosabb felülete a rendszernek. Ezen a modulon keresztül lehet a betegkezelés folyamatát elindítani,</w:t>
-      </w:r>
-      <w:r>
-        <w:t xml:space="preserve"> végig követni, valamint az egyes eljárásokat kiírni.</w:t>
+        <w:t>Egyik legfontosabb felülete a rendszernek. Ezen a modulon keresztül lehet a betegkezelés folyamatát elindítani, végig követni, valamint az egyes eljárásokat kiírni.</w:t>
       </w:r>
     </w:p>
     <w:p>
@@ -1564,13 +1503,7 @@
         <w:t>adatrögzítő</w:t>
       </w:r>
       <w:r>
-        <w:t>) felveszi a páciens adatait, létrehoz neki egy új adatlapot, illetve megkeresheti az adatb</w:t>
-      </w:r>
-      <w:r>
-        <w:t>ázisban, ha már szerepel ott. Erre a felületen található kezelőszervek nyújtanak lehetőséget. A képernyő bal oldalán egy listában láthatók a betegek, melyek között lehet keresni név és/vagy taj szám alapján. Új beteg felvétele a lista alatt található „Új b</w:t>
-      </w:r>
-      <w:r>
-        <w:t>eteg felvétele” gombbal történik. Megnyomására a képernyő jobb oldalán egy üres adatlap jelenik meg, melyet kitöltését követően betegfelvétel eljárást ír ki a kívánt részlegre. Az adatrögzítőknek kizárólag erre az egy eljárás kiírására jogosultak.</w:t>
+        <w:t>) felveszi a páciens adatait, létrehoz neki egy új adatlapot, illetve megkeresheti az adatbázisban, ha már szerepel ott. Erre a felületen található kezelőszervek nyújtanak lehetőséget. A képernyő bal oldalán egy listában láthatók a betegek, melyek között lehet keresni név és/vagy taj szám alapján. Új beteg felvétele a lista alatt található „Új beteg felvétele” gombbal történik. Megnyomására a képernyő jobb oldalán egy üres adatlap jelenik meg, melyet kitöltését követően betegfelvétel eljárást ír ki a kívánt részlegre. Az adatrögzítőknek kizárólag erre az egy eljárás kiírására jogosultak.</w:t>
       </w:r>
     </w:p>
     <w:p>
@@ -1587,24 +1520,15 @@
       <w:bookmarkStart w:id="7" w:name="__RefHeading___Toc573_700488167"/>
       <w:bookmarkEnd w:id="7"/>
       <w:r>
-        <w:t>Beteg a</w:t>
-      </w:r>
-      <w:r>
-        <w:t>datlap</w:t>
-      </w:r>
-    </w:p>
-    <w:p>
-      <w:pPr>
-        <w:jc w:val="both"/>
-      </w:pPr>
-      <w:r>
-        <w:t>Az adatlap megjelenítése minden felhasználói csoport számára elérhető. A beteg kiválasztását követően az adatlap megtekintése gomb lenyomására a képernyő jobb oldalán láthatóvá válnak a beteg általános adatai, mint név, taj szám, születési adatok, e</w:t>
-      </w:r>
-      <w:r>
-        <w:t>lérhetőségek, valamint alatta egy listában a kiírt eljárások találhatók. Új eljárás felvételére az orvosoknak van jogosultságuk, mely ismételt authentikációt igényel. Az egyes eljárások adatainak megtekintésére is csak az orvosoknak van jogosultságuk, de e</w:t>
-      </w:r>
-      <w:r>
-        <w:t>z a funkció nem kér ismételt bejelentkezést. Az adatok megjelenítéséhez duplán kell kattintani a kiválasztott eljáráson.</w:t>
+        <w:t>Beteg adatlap</w:t>
+      </w:r>
+    </w:p>
+    <w:p>
+      <w:pPr>
+        <w:jc w:val="both"/>
+      </w:pPr>
+      <w:r>
+        <w:t>Az adatlap megjelenítése minden felhasználói csoport számára elérhető. A beteg kiválasztását követően az adatlap megtekintése gomb lenyomására a képernyő jobb oldalán láthatóvá válnak a beteg általános adatai, mint név, taj szám, születési adatok, elérhetőségek, valamint alatta egy listában a kiírt eljárások találhatók. Új eljárás felvételére az orvosoknak van jogosultságuk, mely ismételt authentikációt igényel. Az egyes eljárások adatainak megtekintésére is csak az orvosoknak van jogosultságuk, de ez a funkció nem kér ismételt bejelentkezést. Az adatok megjelenítéséhez duplán kell kattintani a kiválasztott eljáráson.</w:t>
       </w:r>
     </w:p>
     <w:p>
@@ -1623,16 +1547,7 @@
         <w:jc w:val="both"/>
       </w:pPr>
       <w:r>
-        <w:t>A megnyitott eljárás adatlapján a beteg azonosító adatai (név, taj), az eljárást végző személy neve (orvos, ápoló, labo</w:t>
-      </w:r>
-      <w:r>
-        <w:t>ráns), valamint az eljárás kezdő időpontja és időtartama szerepel. Alatta olvasható az eljárásról az eljárást végző személy rövid szöveges összefoglalója annak eredményéről, javaslattételével ellátva a következő eljárásra vonatkozóan. Az ablak jobb oldalán</w:t>
-      </w:r>
-      <w:r>
-        <w:t xml:space="preserve"> található a csatolmányok kezelésére szolgáló felület, mely a csatolmányok listájából és az új csatolmány hozzáadása gombból áll. A csatolmányok megnyitása dupla kattintással lehetséges. Ezek bármilyen fájl formátumok lehetnek, például képek (felvételek, d</w:t>
-      </w:r>
-      <w:r>
-        <w:t>iagramok, labor leletek stb.), dokumentumok, hang vagy videó fájlok stb. Biztonsági okokból a hozzáadott csatolmányok nem távolíthatók el, illetve a rögzített adatok sem változtathatóak meg.</w:t>
+        <w:t>A megnyitott eljárás adatlapján a beteg azonosító adatai (név, taj), az eljárást végző személy neve (orvos, ápoló, laboráns), valamint az eljárás kezdő időpontja és időtartama szerepel. Alatta olvasható az eljárásról az eljárást végző személy rövid szöveges összefoglalója annak eredményéről, javaslattételével ellátva a következő eljárásra vonatkozóan. Az ablak jobb oldalán található a csatolmányok kezelésére szolgáló felület, mely a csatolmányok listájából és az új csatolmány hozzáadása gombból áll. A csatolmányok megnyitása dupla kattintással lehetséges. Ezek bármilyen fájl formátumok lehetnek, például képek (felvételek, diagramok, labor leletek stb.), dokumentumok, hang vagy videó fájlok stb. Biztonsági okokból a hozzáadott csatolmányok nem távolíthatók el, illetve a rögzített adatok sem változtathatóak meg.</w:t>
       </w:r>
     </w:p>
     <w:p>
@@ -1651,13 +1566,7 @@
         <w:jc w:val="both"/>
       </w:pPr>
       <w:r>
-        <w:t>A beteg adatlapon az eljárások listája alatt talá</w:t>
-      </w:r>
-      <w:r>
-        <w:t>lható új eljárás felvétele gombbal lehetséges. Erre csak az orvosoknak van jogosultságuk és ismételt autentikációt igényel. A megjelenő ablakban Az orvos ki tudja választani, hogy melyik részlegen, milyen eljárást kíván a betegnek kiírni. A további adatoka</w:t>
-      </w:r>
-      <w:r>
-        <w:t>t az eljárást végző orvosnak, laboránsnak, ápolónak kell kitöltenie.</w:t>
+        <w:t>A beteg adatlapon az eljárások listája alatt található új eljárás felvétele gombbal lehetséges. Erre csak az orvosoknak van jogosultságuk és ismételt autentikációt igényel. A megjelenő ablakban Az orvos ki tudja választani, hogy melyik részlegen, milyen eljárást kíván a betegnek kiírni. A további adatokat az eljárást végző orvosnak, laboránsnak, ápolónak kell kitöltenie.</w:t>
       </w:r>
     </w:p>
     <w:p>
@@ -1675,13 +1584,7 @@
         <w:jc w:val="both"/>
       </w:pPr>
       <w:r>
-        <w:t>Ezt a modult választva a kórház eszközállományáról kaphatunk egy táblázatos áttekintő képet. Megjelenítésre kerül az eszközök száma, megnevezése, részlege, a készlet me</w:t>
-      </w:r>
-      <w:r>
-        <w:t>nnyisége és a mennyiség mértékegysége. A jobb oldalon található új eszköz felvétele gombbal lehet bővíteni az eszközállományt (pl áruátvétel esetén), az alatta lévő gombbal pedig az eszköz elfogyása, eladása vagy hibás felvétel okai miatt a kijelölt eszköz</w:t>
-      </w:r>
-      <w:r>
-        <w:t xml:space="preserve"> törölhető a listából. Ezen funkciók csak az adatrögzítők számára érhetők el.</w:t>
+        <w:t>Ezt a modult választva a kórház eszközállományáról kaphatunk egy táblázatos áttekintő képet. Megjelenítésre kerül az eszközök száma, megnevezése, részlege, a készlet mennyisége és a mennyiség mértékegysége. A jobb oldalon található új eszköz felvétele gombbal lehet bővíteni az eszközállományt (pl áruátvétel esetén), az alatta lévő gombbal pedig az eszköz elfogyása, eladása vagy hibás felvétel okai miatt a kijelölt eszköz törölhető a listából. Ezen funkciók csak az adatrögzítők számára érhetők el.</w:t>
       </w:r>
     </w:p>
     <w:p>
@@ -1699,13 +1602,7 @@
         <w:jc w:val="both"/>
       </w:pPr>
       <w:r>
-        <w:t>A betegek távolról, akár interneten is elérhetik kezelésük teljes anyagát, melyhez semmilyen plusz regisztrációra nincs</w:t>
-      </w:r>
-      <w:r>
-        <w:t xml:space="preserve"> szükségük. A felületen Taj számukat felhasználónévként, születési évüket jelszóként (pontok nélkül egybeírva 4 számjegy az év, 2-2 számjegy a hónap és nap) használva be tudnak jelentkezni az adatlapjukra, ahonnan számukra is elérhetővé válnak az eljárások</w:t>
-      </w:r>
-      <w:r>
-        <w:t xml:space="preserve"> listája, az eljárások részletes adatai, valamint letölthetőek az eljárásokhoz csatolt állományok is. Kezelőfelülete hasonló felépítésű az asztali alkalmazáséhoz, ugyanazt az adatbázist használja, de webes technikákkal kerül megvalósításra.</w:t>
+        <w:t>A betegek távolról, akár interneten is elérhetik kezelésük teljes anyagát, melyhez semmilyen plusz regisztrációra nincs szükségük. A felületen Taj számukat felhasználónévként, születési évüket jelszóként (pontok nélkül egybeírva 4 számjegy az év, 2-2 számjegy a hónap és nap) használva be tudnak jelentkezni az adatlapjukra, ahonnan számukra is elérhetővé válnak az eljárások listája, az eljárások részletes adatai, valamint letölthetőek az eljárásokhoz csatolt állományok is. Kezelőfelülete hasonló felépítésű az asztali alkalmazáséhoz, ugyanazt az adatbázist használja, de webes technikákkal kerül megvalósításra.</w:t>
       </w:r>
     </w:p>
     <w:p>
@@ -1724,18 +1621,21 @@
       <w:bookmarkEnd w:id="12"/>
       <w:r>
         <w:lastRenderedPageBreak/>
-        <w:t xml:space="preserve">A rendszer </w:t>
-      </w:r>
-      <w:r>
-        <w:t>szerkezete</w:t>
-      </w:r>
-    </w:p>
-    <w:p>
-      <w:pPr>
-        <w:jc w:val="both"/>
-      </w:pPr>
-      <w:r>
-        <w:t>A rendszer erősen modularizált, jelen tervezési stádiumban három fő – igény szerint bővíthető – egységből áll:</w:t>
+        <w:t>A rendszer szerkezete</w:t>
+      </w:r>
+    </w:p>
+    <w:p>
+      <w:pPr>
+        <w:jc w:val="both"/>
+      </w:pPr>
+      <w:r>
+        <w:t xml:space="preserve">A rendszer erősen modularizált, jelen tervezési stádiumban </w:t>
+      </w:r>
+      <w:r>
+        <w:t>négy</w:t>
+      </w:r>
+      <w:r>
+        <w:t xml:space="preserve"> fő – igény szerint bővíthető – egységből áll:</w:t>
       </w:r>
     </w:p>
     <w:p>
@@ -1802,10 +1702,7 @@
         <w:jc w:val="both"/>
       </w:pPr>
       <w:r>
-        <w:t>A fenti modulokka</w:t>
-      </w:r>
-      <w:r>
-        <w:t>l szoros kapcsolatban vannak az eltérő szerep- és jogkörök, melyek a különböző funkciók elérésének tekintetében differenciáltak.</w:t>
+        <w:t>A fenti modulokkal szoros kapcsolatban vannak az eltérő szerep- és jogkörök, melyek a különböző funkciók elérésének tekintetében differenciáltak.</w:t>
       </w:r>
     </w:p>
     <w:p>
@@ -1814,10 +1711,7 @@
         <w:jc w:val="both"/>
       </w:pPr>
       <w:r>
-        <w:t>Ennek megfelelően az egyes funkciók a fő modulokhoz kapcsolódnak és azon belül, ezek lehetséges elérése a felhasználói szerepkö</w:t>
-      </w:r>
-      <w:r>
-        <w:t>rtől függően redukálódik, illetve bővül. (Az általános/nemzetközi fejlesztési konvencióknak megfelelően az osztályok megnevezése a továbbiakban angolul történik.)</w:t>
+        <w:t>Ennek megfelelően az egyes funkciók a fő modulokhoz kapcsolódnak és azon belül, ezek lehetséges elérése a felhasználói szerepkörtől függően redukálódik, illetve bővül. (Az általános/nemzetközi fejlesztési konvencióknak megfelelően az osztályok megnevezése a továbbiakban angolul történik.)</w:t>
       </w:r>
     </w:p>
     <w:p>
@@ -1888,10 +1782,7 @@
         <w:jc w:val="both"/>
       </w:pPr>
       <w:r>
-        <w:t xml:space="preserve">Ápoló </w:t>
-      </w:r>
-      <w:r>
-        <w:t>funkciók</w:t>
+        <w:t>Ápoló funkciók</w:t>
       </w:r>
     </w:p>
     <w:p>
@@ -1950,10 +1841,7 @@
         <w:t>DiagnosticImagingDept</w:t>
       </w:r>
       <w:r>
-        <w:t>), épü</w:t>
-      </w:r>
-      <w:r>
-        <w:t>letüzemeltetési (</w:t>
+        <w:t>), épületüzemeltetési (</w:t>
       </w:r>
       <w:r>
         <w:rPr>
@@ -1998,10 +1886,7 @@
         <w:t>Neurology</w:t>
       </w:r>
       <w:r>
-        <w:t>),</w:t>
-      </w:r>
-      <w:r>
-        <w:t xml:space="preserve"> patológia (</w:t>
+        <w:t>), patológia (</w:t>
       </w:r>
       <w:r>
         <w:rPr>
@@ -2055,10 +1940,7 @@
         <w:t>HospitalWard</w:t>
       </w:r>
       <w:r>
-        <w:t xml:space="preserve">), mely specifikálja azok alaptulajdonságait. A modulhoz </w:t>
-      </w:r>
-      <w:r>
-        <w:t>tartozik egy grafikus felhasználói felület melyen keresztül menedzselhetőek a fent említett objektumok.</w:t>
+        <w:t>), mely specifikálja azok alaptulajdonságait. A modulhoz tartozik egy grafikus felhasználói felület melyen keresztül menedzselhetőek a fent említett objektumok.</w:t>
       </w:r>
     </w:p>
     <w:p>
@@ -2122,10 +2004,7 @@
         <w:t>Patient</w:t>
       </w:r>
       <w:r>
-        <w:t xml:space="preserve">) „objektumok” menedzseléséért, mint például, azok </w:t>
-      </w:r>
-      <w:r>
-        <w:t>felvétele, törlése, módosítása, egy grafikus felhasználói interfészen keresztül. Szorosan kapcsolódnak a betegekhez a különböző eljárások, amelyek egy eljárás (</w:t>
+        <w:t>) „objektumok” menedzseléséért, mint például, azok felvétele, törlése, módosítása, egy grafikus felhasználói interfészen keresztül. Szorosan kapcsolódnak a betegekhez a különböző eljárások, amelyek egy eljárás (</w:t>
       </w:r>
       <w:r>
         <w:rPr>
@@ -2134,13 +2013,12 @@
         <w:t>Treatment</w:t>
       </w:r>
       <w:r>
-        <w:t>) osztálytól fognak származni, ez pontosan meg fogja határozni a beteg további kezelésé</w:t>
-      </w:r>
-      <w:r>
-        <w:t>t, ezáltal hozzárendeli egy adott alosztályhoz.</w:t>
-      </w:r>
-      <w:r>
-        <w:br/>
+        <w:t>) osztálytól fognak származni, ez pontosan meg fogja határozni a beteg további kezelését, ezáltal hozzárendeli egy adott alosztályhoz.</w:t>
+      </w:r>
+      <w:r>
+        <w:t xml:space="preserve"> </w:t>
+      </w:r>
+      <w:r>
         <w:t>Egy eljáráshoz kapcsolódhatnak különböző csatolmányok (</w:t>
       </w:r>
       <w:r>
@@ -2178,10 +2056,7 @@
         <w:jc w:val="both"/>
       </w:pPr>
       <w:r>
-        <w:t>Az eszközkez</w:t>
-      </w:r>
-      <w:r>
-        <w:t>elő (</w:t>
+        <w:t>Az eszközkezelő (</w:t>
       </w:r>
       <w:r>
         <w:rPr>
@@ -2259,10 +2134,7 @@
         <w:t>Employee</w:t>
       </w:r>
       <w:r>
-        <w:t>) tovább specifikált példányai le</w:t>
-      </w:r>
-      <w:r>
-        <w:t>sznek a szerepkörhöz tartozó flagekkel, melyek biztosítják majd, hogy adott műveleteket csak a megfelelő alkalmazott végezhessen csak el. Az alkalmazottakat egy (</w:t>
+        <w:t>) tovább specifikált példányai lesznek a szerepkörhöz tartozó flagekkel, melyek biztosítják majd, hogy adott műveleteket csak a megfelelő alkalmazott végezhessen csak el. Az alkalmazottakat egy (</w:t>
       </w:r>
       <w:r>
         <w:rPr>
@@ -2271,10 +2143,7 @@
         <w:t>EmployeHandler</w:t>
       </w:r>
       <w:r>
-        <w:t>) osztály fogja kezelni. Az akalmazottak midennemű menedzselésére csak az admini</w:t>
-      </w:r>
-      <w:r>
-        <w:t>sztrátor lesz jogosult.</w:t>
+        <w:t>) osztály fogja kezelni. Az akalmazottak midennemű menedzselésére csak az adminisztrátor lesz jogosult.</w:t>
       </w:r>
     </w:p>
     <w:p>
@@ -2325,13 +2194,7 @@
         <w:rPr>
           <w:b/>
         </w:rPr>
-        <w:t>Equipment</w:t>
-      </w:r>
-      <w:r>
-        <w:rPr>
-          <w:b/>
-        </w:rPr>
-        <w:t>Dao</w:t>
+        <w:t>EquipmentDao</w:t>
       </w:r>
       <w:r>
         <w:t xml:space="preserve"> osztályok fogják elvégezni.</w:t>
@@ -2401,10 +2264,7 @@
         <w:t xml:space="preserve">– </w:t>
       </w:r>
       <w:r>
-        <w:t>ami lekéri majd az a</w:t>
-      </w:r>
-      <w:r>
-        <w:t>datbázisból az adatokat</w:t>
+        <w:t>ami lekéri majd az adatbázisból az adatokat</w:t>
       </w:r>
       <w:r>
         <w:t xml:space="preserve"> –</w:t>
@@ -2437,10 +2297,7 @@
         <w:jc w:val="both"/>
       </w:pPr>
       <w:r>
-        <w:t>Szükség lesz egy teljesen különálló, csak betegek számára elérhető autentikációs és belép</w:t>
-      </w:r>
-      <w:r>
-        <w:t>tető osztályra (</w:t>
+        <w:t>Szükség lesz egy teljesen különálló, csak betegek számára elérhető autentikációs és beléptető osztályra (</w:t>
       </w:r>
       <w:r>
         <w:rPr>
@@ -2507,13 +2364,15 @@
       <w:r>
         <w:rPr>
           <w:noProof/>
+          <w:sz w:val="24"/>
+          <w:szCs w:val="24"/>
           <w:lang w:eastAsia="hu-HU"/>
         </w:rPr>
         <w:drawing>
           <wp:inline distT="0" distB="0" distL="0" distR="0">
-            <wp:extent cx="3739515" cy="2124710"/>
-            <wp:effectExtent l="0" t="0" r="0" b="0"/>
-            <wp:docPr id="1" name="Image7"/>
+            <wp:extent cx="3688426" cy="2089973"/>
+            <wp:effectExtent l="19050" t="0" r="7274" b="0"/>
+            <wp:docPr id="3" name="Picture 1" descr="C:\Documents and Settings\Administrator\Desktop\Image2.EMF"/>
             <wp:cNvGraphicFramePr>
               <a:graphicFrameLocks xmlns:a="http://schemas.openxmlformats.org/drawingml/2006/main" noChangeAspect="1"/>
             </wp:cNvGraphicFramePr>
@@ -2521,13 +2380,14 @@
               <a:graphicData uri="http://schemas.openxmlformats.org/drawingml/2006/picture">
                 <pic:pic xmlns:pic="http://schemas.openxmlformats.org/drawingml/2006/picture">
                   <pic:nvPicPr>
-                    <pic:cNvPr id="1" name="Image7"/>
+                    <pic:cNvPr id="0" name="Picture 1" descr="C:\Documents and Settings\Administrator\Desktop\Image2.EMF"/>
                     <pic:cNvPicPr>
                       <a:picLocks noChangeAspect="1" noChangeArrowheads="1"/>
                     </pic:cNvPicPr>
                   </pic:nvPicPr>
                   <pic:blipFill>
                     <a:blip r:embed="rId5" cstate="print"/>
+                    <a:srcRect/>
                     <a:stretch>
                       <a:fillRect/>
                     </a:stretch>
@@ -2535,11 +2395,18 @@
                   <pic:spPr bwMode="auto">
                     <a:xfrm>
                       <a:off x="0" y="0"/>
-                      <a:ext cx="3739515" cy="2124710"/>
+                      <a:ext cx="3694252" cy="2093274"/>
                     </a:xfrm>
                     <a:prstGeom prst="rect">
                       <a:avLst/>
                     </a:prstGeom>
+                    <a:noFill/>
+                    <a:ln w="9525">
+                      <a:noFill/>
+                      <a:miter lim="800000"/>
+                      <a:headEnd/>
+                      <a:tailEnd/>
+                    </a:ln>
                   </pic:spPr>
                 </pic:pic>
               </a:graphicData>
@@ -2632,13 +2499,7 @@
         <w:t>2. ábra</w:t>
       </w:r>
       <w:r>
-        <w:t xml:space="preserve">: </w:t>
-      </w:r>
-      <w:r>
-        <w:t>Adminisztrátor használati esetek</w:t>
-      </w:r>
-      <w:r>
-        <w:t xml:space="preserve"> </w:t>
+        <w:t xml:space="preserve">: Adminisztrátor használati esetek </w:t>
       </w:r>
       <w:r>
         <w:br w:type="page"/>
@@ -2663,7 +2524,7 @@
         </w:rPr>
         <w:drawing>
           <wp:inline distT="0" distB="0" distL="0" distR="0">
-            <wp:extent cx="3335303" cy="5155809"/>
+            <wp:extent cx="3334062" cy="5153891"/>
             <wp:effectExtent l="19050" t="0" r="0" b="0"/>
             <wp:docPr id="20" name="Picture 1" descr="C:\Documents and Settings\Administrator\Desktop\Image2.EMF"/>
             <wp:cNvGraphicFramePr>
@@ -2731,13 +2592,15 @@
       <w:r>
         <w:rPr>
           <w:noProof/>
+          <w:sz w:val="24"/>
+          <w:szCs w:val="24"/>
           <w:lang w:eastAsia="hu-HU"/>
         </w:rPr>
         <w:drawing>
           <wp:inline distT="0" distB="0" distL="0" distR="0">
-            <wp:extent cx="3272790" cy="2624108"/>
-            <wp:effectExtent l="19050" t="0" r="3810" b="0"/>
-            <wp:docPr id="4" name="Image10"/>
+            <wp:extent cx="3347604" cy="2679114"/>
+            <wp:effectExtent l="19050" t="0" r="5196" b="0"/>
+            <wp:docPr id="10" name="Picture 10" descr="C:\Documents and Settings\Administrator\Desktop\Image2.EMF"/>
             <wp:cNvGraphicFramePr>
               <a:graphicFrameLocks xmlns:a="http://schemas.openxmlformats.org/drawingml/2006/main" noChangeAspect="1"/>
             </wp:cNvGraphicFramePr>
@@ -2745,13 +2608,14 @@
               <a:graphicData uri="http://schemas.openxmlformats.org/drawingml/2006/picture">
                 <pic:pic xmlns:pic="http://schemas.openxmlformats.org/drawingml/2006/picture">
                   <pic:nvPicPr>
-                    <pic:cNvPr id="4" name="Image10"/>
+                    <pic:cNvPr id="0" name="Picture 10" descr="C:\Documents and Settings\Administrator\Desktop\Image2.EMF"/>
                     <pic:cNvPicPr>
                       <a:picLocks noChangeAspect="1" noChangeArrowheads="1"/>
                     </pic:cNvPicPr>
                   </pic:nvPicPr>
                   <pic:blipFill>
                     <a:blip r:embed="rId8" cstate="print"/>
+                    <a:srcRect/>
                     <a:stretch>
                       <a:fillRect/>
                     </a:stretch>
@@ -2759,11 +2623,18 @@
                   <pic:spPr bwMode="auto">
                     <a:xfrm>
                       <a:off x="0" y="0"/>
-                      <a:ext cx="3274839" cy="2625751"/>
+                      <a:ext cx="3366149" cy="2693956"/>
                     </a:xfrm>
                     <a:prstGeom prst="rect">
                       <a:avLst/>
                     </a:prstGeom>
+                    <a:noFill/>
+                    <a:ln w="9525">
+                      <a:noFill/>
+                      <a:miter lim="800000"/>
+                      <a:headEnd/>
+                      <a:tailEnd/>
+                    </a:ln>
                   </pic:spPr>
                 </pic:pic>
               </a:graphicData>
@@ -2805,13 +2676,15 @@
       <w:r>
         <w:rPr>
           <w:noProof/>
+          <w:sz w:val="24"/>
+          <w:szCs w:val="24"/>
           <w:lang w:eastAsia="hu-HU"/>
         </w:rPr>
         <w:drawing>
           <wp:inline distT="0" distB="0" distL="0" distR="0">
-            <wp:extent cx="2836545" cy="3279775"/>
-            <wp:effectExtent l="0" t="0" r="0" b="0"/>
-            <wp:docPr id="5" name="Image11"/>
+            <wp:extent cx="3006975" cy="3466407"/>
+            <wp:effectExtent l="19050" t="0" r="2925" b="0"/>
+            <wp:docPr id="13" name="Picture 13" descr="C:\Documents and Settings\Administrator\Desktop\Image2.EMF"/>
             <wp:cNvGraphicFramePr>
               <a:graphicFrameLocks xmlns:a="http://schemas.openxmlformats.org/drawingml/2006/main" noChangeAspect="1"/>
             </wp:cNvGraphicFramePr>
@@ -2819,13 +2692,14 @@
               <a:graphicData uri="http://schemas.openxmlformats.org/drawingml/2006/picture">
                 <pic:pic xmlns:pic="http://schemas.openxmlformats.org/drawingml/2006/picture">
                   <pic:nvPicPr>
-                    <pic:cNvPr id="5" name="Image11"/>
+                    <pic:cNvPr id="0" name="Picture 13" descr="C:\Documents and Settings\Administrator\Desktop\Image2.EMF"/>
                     <pic:cNvPicPr>
                       <a:picLocks noChangeAspect="1" noChangeArrowheads="1"/>
                     </pic:cNvPicPr>
                   </pic:nvPicPr>
                   <pic:blipFill>
                     <a:blip r:embed="rId9" cstate="print"/>
+                    <a:srcRect/>
                     <a:stretch>
                       <a:fillRect/>
                     </a:stretch>
@@ -2833,11 +2707,18 @@
                   <pic:spPr bwMode="auto">
                     <a:xfrm>
                       <a:off x="0" y="0"/>
-                      <a:ext cx="2836545" cy="3279775"/>
+                      <a:ext cx="3008914" cy="3468642"/>
                     </a:xfrm>
                     <a:prstGeom prst="rect">
                       <a:avLst/>
                     </a:prstGeom>
+                    <a:noFill/>
+                    <a:ln w="9525">
+                      <a:noFill/>
+                      <a:miter lim="800000"/>
+                      <a:headEnd/>
+                      <a:tailEnd/>
+                    </a:ln>
                   </pic:spPr>
                 </pic:pic>
               </a:graphicData>
@@ -2882,9 +2763,9 @@
         </w:rPr>
         <w:drawing>
           <wp:inline distT="0" distB="0" distL="0" distR="0">
-            <wp:extent cx="2864827" cy="3789802"/>
+            <wp:extent cx="2997744" cy="3973484"/>
             <wp:effectExtent l="19050" t="0" r="0" b="0"/>
-            <wp:docPr id="21" name="Picture 4" descr="C:\Documents and Settings\Administrator\Desktop\Image2.EMF"/>
+            <wp:docPr id="6" name="Picture 16" descr="C:\Documents and Settings\Administrator\Desktop\Image2.EMF"/>
             <wp:cNvGraphicFramePr>
               <a:graphicFrameLocks xmlns:a="http://schemas.openxmlformats.org/drawingml/2006/main" noChangeAspect="1"/>
             </wp:cNvGraphicFramePr>
@@ -2892,7 +2773,7 @@
               <a:graphicData uri="http://schemas.openxmlformats.org/drawingml/2006/picture">
                 <pic:pic xmlns:pic="http://schemas.openxmlformats.org/drawingml/2006/picture">
                   <pic:nvPicPr>
-                    <pic:cNvPr id="0" name="Picture 4" descr="C:\Documents and Settings\Administrator\Desktop\Image2.EMF"/>
+                    <pic:cNvPr id="0" name="Picture 16" descr="C:\Documents and Settings\Administrator\Desktop\Image2.EMF"/>
                     <pic:cNvPicPr>
                       <a:picLocks noChangeAspect="1" noChangeArrowheads="1"/>
                     </pic:cNvPicPr>
@@ -2907,7 +2788,7 @@
                   <pic:spPr bwMode="auto">
                     <a:xfrm>
                       <a:off x="0" y="0"/>
-                      <a:ext cx="2865582" cy="3790800"/>
+                      <a:ext cx="2999306" cy="3975554"/>
                     </a:xfrm>
                     <a:prstGeom prst="rect">
                       <a:avLst/>
@@ -3524,10 +3405,7 @@
       <w:bookmarkStart w:id="39" w:name="__RefHeading___Toc1080_1432615069"/>
       <w:bookmarkEnd w:id="39"/>
       <w:r>
-        <w:t>13. ábra</w:t>
-      </w:r>
-      <w:r>
-        <w:t>: Ápoló osztálydiagram</w:t>
+        <w:t>13. ábra: Ápoló osztálydiagram</w:t>
       </w:r>
       <w:r>
         <w:br w:type="page"/>
@@ -4001,10 +3879,7 @@
         <w:ind w:firstLine="708"/>
       </w:pPr>
       <w:r>
-        <w:t>Owczar</w:t>
-      </w:r>
-      <w:r>
-        <w:t>ek Artur –  Adminisztrátor</w:t>
+        <w:t>Owczarek Artur –  Adminisztrátor</w:t>
       </w:r>
     </w:p>
     <w:p>
@@ -4124,10 +3999,7 @@
         <w:jc w:val="both"/>
       </w:pPr>
       <w:r>
-        <w:t>(A dokumentác</w:t>
-      </w:r>
-      <w:r>
-        <w:t>iót Hazai Péter végezte.)</w:t>
+        <w:t>(A dokumentációt Hazai Péter végezte.)</w:t>
       </w:r>
     </w:p>
     <w:p>
@@ -4173,10 +4045,7 @@
         <w:jc w:val="both"/>
       </w:pPr>
       <w:r>
-        <w:t xml:space="preserve"> (</w:t>
-      </w:r>
-      <w:r>
-        <w:t xml:space="preserve">Hazai Péter által.) </w:t>
+        <w:t xml:space="preserve"> (Hazai Péter által.) </w:t>
       </w:r>
     </w:p>
     <w:p>

</xml_diff>